<commit_message>
Deployed 33782ba with MkDocs version: 1.0.4
</commit_message>
<xml_diff>
--- a/elicitacao/storytellings/Storytelling- configurando aplicação.docx
+++ b/elicitacao/storytellings/Storytelling- configurando aplicação.docx
@@ -158,7 +158,7 @@
           <w:szCs w:val="24"/>
           <w:rtl w:val="0"/>
         </w:rPr>
-        <w:t xml:space="preserve">Configurações de email;</w:t>
+        <w:t xml:space="preserve">Edição de nome de perfil;</w:t>
       </w:r>
     </w:p>
     <w:p>
@@ -183,7 +183,7 @@
           <w:szCs w:val="24"/>
           <w:rtl w:val="0"/>
         </w:rPr>
-        <w:t xml:space="preserve">Conecções;</w:t>
+        <w:t xml:space="preserve">Configurações de email;</w:t>
       </w:r>
     </w:p>
     <w:p>
@@ -208,7 +208,7 @@
           <w:szCs w:val="24"/>
           <w:rtl w:val="0"/>
         </w:rPr>
-        <w:t xml:space="preserve">Conta;</w:t>
+        <w:t xml:space="preserve">Privacidade;</w:t>
       </w:r>
     </w:p>
     <w:p>
@@ -233,7 +233,7 @@
           <w:szCs w:val="24"/>
           <w:rtl w:val="0"/>
         </w:rPr>
-        <w:t xml:space="preserve">Membro (pago);</w:t>
+        <w:t xml:space="preserve">Usuários bloqueados;</w:t>
       </w:r>
     </w:p>
     <w:p>
@@ -258,7 +258,107 @@
           <w:szCs w:val="24"/>
           <w:rtl w:val="0"/>
         </w:rPr>
-        <w:t xml:space="preserve">Seguraça.</w:t>
+        <w:t xml:space="preserve">Modo noturno;</w:t>
+      </w:r>
+    </w:p>
+    <w:p>
+      <w:pPr>
+        <w:numPr>
+          <w:ilvl w:val="0"/>
+          <w:numId w:val="1"/>
+        </w:numPr>
+        <w:ind w:left="1440" w:hanging="360"/>
+        <w:jc w:val="both"/>
+        <w:rPr>
+          <w:rFonts w:ascii="Palanquin" w:cs="Palanquin" w:eastAsia="Palanquin" w:hAnsi="Palanquin"/>
+          <w:sz w:val="24"/>
+          <w:szCs w:val="24"/>
+          <w:u w:val="none"/>
+        </w:rPr>
+      </w:pPr>
+      <w:r>
+        <w:rPr>
+          <w:rFonts w:ascii="Palanquin" w:cs="Palanquin" w:eastAsia="Palanquin" w:hAnsi="Palanquin"/>
+          <w:sz w:val="24"/>
+          <w:szCs w:val="24"/>
+          <w:rtl w:val="0"/>
+        </w:rPr>
+        <w:t xml:space="preserve">Conexões;</w:t>
+      </w:r>
+    </w:p>
+    <w:p>
+      <w:pPr>
+        <w:numPr>
+          <w:ilvl w:val="0"/>
+          <w:numId w:val="1"/>
+        </w:numPr>
+        <w:ind w:left="1440" w:hanging="360"/>
+        <w:jc w:val="both"/>
+        <w:rPr>
+          <w:rFonts w:ascii="Palanquin" w:cs="Palanquin" w:eastAsia="Palanquin" w:hAnsi="Palanquin"/>
+          <w:sz w:val="24"/>
+          <w:szCs w:val="24"/>
+          <w:u w:val="none"/>
+        </w:rPr>
+      </w:pPr>
+      <w:r>
+        <w:rPr>
+          <w:rFonts w:ascii="Palanquin" w:cs="Palanquin" w:eastAsia="Palanquin" w:hAnsi="Palanquin"/>
+          <w:sz w:val="24"/>
+          <w:szCs w:val="24"/>
+          <w:rtl w:val="0"/>
+        </w:rPr>
+        <w:t xml:space="preserve">Conta;</w:t>
+      </w:r>
+    </w:p>
+    <w:p>
+      <w:pPr>
+        <w:numPr>
+          <w:ilvl w:val="0"/>
+          <w:numId w:val="1"/>
+        </w:numPr>
+        <w:ind w:left="1440" w:hanging="360"/>
+        <w:jc w:val="both"/>
+        <w:rPr>
+          <w:rFonts w:ascii="Palanquin" w:cs="Palanquin" w:eastAsia="Palanquin" w:hAnsi="Palanquin"/>
+          <w:sz w:val="24"/>
+          <w:szCs w:val="24"/>
+          <w:u w:val="none"/>
+        </w:rPr>
+      </w:pPr>
+      <w:r>
+        <w:rPr>
+          <w:rFonts w:ascii="Palanquin" w:cs="Palanquin" w:eastAsia="Palanquin" w:hAnsi="Palanquin"/>
+          <w:sz w:val="24"/>
+          <w:szCs w:val="24"/>
+          <w:rtl w:val="0"/>
+        </w:rPr>
+        <w:t xml:space="preserve">Membro (pago);</w:t>
+      </w:r>
+    </w:p>
+    <w:p>
+      <w:pPr>
+        <w:numPr>
+          <w:ilvl w:val="0"/>
+          <w:numId w:val="1"/>
+        </w:numPr>
+        <w:ind w:left="1440" w:hanging="360"/>
+        <w:jc w:val="both"/>
+        <w:rPr>
+          <w:rFonts w:ascii="Palanquin" w:cs="Palanquin" w:eastAsia="Palanquin" w:hAnsi="Palanquin"/>
+          <w:sz w:val="24"/>
+          <w:szCs w:val="24"/>
+          <w:u w:val="none"/>
+        </w:rPr>
+      </w:pPr>
+      <w:r>
+        <w:rPr>
+          <w:rFonts w:ascii="Palanquin" w:cs="Palanquin" w:eastAsia="Palanquin" w:hAnsi="Palanquin"/>
+          <w:sz w:val="24"/>
+          <w:szCs w:val="24"/>
+          <w:rtl w:val="0"/>
+        </w:rPr>
+        <w:t xml:space="preserve">Segurança.</w:t>
       </w:r>
     </w:p>
     <w:p>
@@ -283,6 +383,127 @@
         <w:tab/>
         <w:t xml:space="preserve"> </w:t>
         <w:tab/>
+      </w:r>
+    </w:p>
+    <w:p>
+      <w:pPr>
+        <w:ind w:left="0" w:firstLine="0"/>
+        <w:jc w:val="both"/>
+        <w:rPr>
+          <w:rFonts w:ascii="Palanquin" w:cs="Palanquin" w:eastAsia="Palanquin" w:hAnsi="Palanquin"/>
+          <w:sz w:val="24"/>
+          <w:szCs w:val="24"/>
+        </w:rPr>
+      </w:pPr>
+      <w:r>
+        <w:rPr>
+          <w:rFonts w:ascii="Palanquin" w:cs="Palanquin" w:eastAsia="Palanquin" w:hAnsi="Palanquin"/>
+          <w:sz w:val="24"/>
+          <w:szCs w:val="24"/>
+          <w:rtl w:val="0"/>
+        </w:rPr>
+        <w:tab/>
+        <w:t xml:space="preserve">Além de poder visualizar:</w:t>
+      </w:r>
+    </w:p>
+    <w:p>
+      <w:pPr>
+        <w:numPr>
+          <w:ilvl w:val="0"/>
+          <w:numId w:val="2"/>
+        </w:numPr>
+        <w:ind w:left="1440" w:hanging="360"/>
+        <w:jc w:val="both"/>
+        <w:rPr>
+          <w:rFonts w:ascii="Palanquin" w:cs="Palanquin" w:eastAsia="Palanquin" w:hAnsi="Palanquin"/>
+          <w:sz w:val="24"/>
+          <w:szCs w:val="24"/>
+          <w:u w:val="none"/>
+        </w:rPr>
+      </w:pPr>
+      <w:r>
+        <w:rPr>
+          <w:rFonts w:ascii="Palanquin" w:cs="Palanquin" w:eastAsia="Palanquin" w:hAnsi="Palanquin"/>
+          <w:sz w:val="24"/>
+          <w:szCs w:val="24"/>
+          <w:rtl w:val="0"/>
+        </w:rPr>
+        <w:t xml:space="preserve">Tutoriais da plataforma;</w:t>
+      </w:r>
+    </w:p>
+    <w:p>
+      <w:pPr>
+        <w:numPr>
+          <w:ilvl w:val="0"/>
+          <w:numId w:val="2"/>
+        </w:numPr>
+        <w:ind w:left="1440" w:hanging="360"/>
+        <w:jc w:val="both"/>
+        <w:rPr>
+          <w:rFonts w:ascii="Palanquin" w:cs="Palanquin" w:eastAsia="Palanquin" w:hAnsi="Palanquin"/>
+          <w:sz w:val="24"/>
+          <w:szCs w:val="24"/>
+          <w:u w:val="none"/>
+        </w:rPr>
+      </w:pPr>
+      <w:r>
+        <w:rPr>
+          <w:rFonts w:ascii="Palanquin" w:cs="Palanquin" w:eastAsia="Palanquin" w:hAnsi="Palanquin"/>
+          <w:sz w:val="24"/>
+          <w:szCs w:val="24"/>
+          <w:rtl w:val="0"/>
+        </w:rPr>
+        <w:t xml:space="preserve">Glossários;</w:t>
+      </w:r>
+    </w:p>
+    <w:p>
+      <w:pPr>
+        <w:numPr>
+          <w:ilvl w:val="0"/>
+          <w:numId w:val="2"/>
+        </w:numPr>
+        <w:ind w:left="1440" w:hanging="360"/>
+        <w:jc w:val="both"/>
+        <w:rPr>
+          <w:rFonts w:ascii="Palanquin" w:cs="Palanquin" w:eastAsia="Palanquin" w:hAnsi="Palanquin"/>
+          <w:sz w:val="24"/>
+          <w:szCs w:val="24"/>
+          <w:u w:val="none"/>
+        </w:rPr>
+      </w:pPr>
+      <w:r>
+        <w:rPr>
+          <w:rFonts w:ascii="Palanquin" w:cs="Palanquin" w:eastAsia="Palanquin" w:hAnsi="Palanquin"/>
+          <w:sz w:val="24"/>
+          <w:szCs w:val="24"/>
+          <w:rtl w:val="0"/>
+        </w:rPr>
+        <w:t xml:space="preserve">Perguntas de satisfação;</w:t>
+      </w:r>
+    </w:p>
+    <w:p>
+      <w:pPr>
+        <w:numPr>
+          <w:ilvl w:val="0"/>
+          <w:numId w:val="2"/>
+        </w:numPr>
+        <w:ind w:left="1440" w:hanging="360"/>
+        <w:jc w:val="both"/>
+        <w:rPr>
+          <w:rFonts w:ascii="Palanquin" w:cs="Palanquin" w:eastAsia="Palanquin" w:hAnsi="Palanquin"/>
+          <w:sz w:val="24"/>
+          <w:szCs w:val="24"/>
+          <w:u w:val="none"/>
+        </w:rPr>
+      </w:pPr>
+      <w:r>
+        <w:rPr>
+          <w:rFonts w:ascii="Palanquin" w:cs="Palanquin" w:eastAsia="Palanquin" w:hAnsi="Palanquin"/>
+          <w:sz w:val="24"/>
+          <w:szCs w:val="24"/>
+          <w:rtl w:val="0"/>
+        </w:rPr>
+        <w:t xml:space="preserve">Ajuda;</w:t>
       </w:r>
     </w:p>
     <w:p>
@@ -531,8 +752,121 @@
       </w:rPr>
     </w:lvl>
   </w:abstractNum>
+  <w:abstractNum w:abstractNumId="2">
+    <w:lvl w:ilvl="0">
+      <w:start w:val="1"/>
+      <w:numFmt w:val="bullet"/>
+      <w:lvlText w:val="-"/>
+      <w:lvlJc w:val="left"/>
+      <w:pPr>
+        <w:ind w:left="1440" w:hanging="360"/>
+      </w:pPr>
+      <w:rPr>
+        <w:u w:val="none"/>
+      </w:rPr>
+    </w:lvl>
+    <w:lvl w:ilvl="1">
+      <w:start w:val="1"/>
+      <w:numFmt w:val="bullet"/>
+      <w:lvlText w:val="-"/>
+      <w:lvlJc w:val="left"/>
+      <w:pPr>
+        <w:ind w:left="2160" w:hanging="360"/>
+      </w:pPr>
+      <w:rPr>
+        <w:u w:val="none"/>
+      </w:rPr>
+    </w:lvl>
+    <w:lvl w:ilvl="2">
+      <w:start w:val="1"/>
+      <w:numFmt w:val="bullet"/>
+      <w:lvlText w:val="-"/>
+      <w:lvlJc w:val="left"/>
+      <w:pPr>
+        <w:ind w:left="2880" w:hanging="360"/>
+      </w:pPr>
+      <w:rPr>
+        <w:u w:val="none"/>
+      </w:rPr>
+    </w:lvl>
+    <w:lvl w:ilvl="3">
+      <w:start w:val="1"/>
+      <w:numFmt w:val="bullet"/>
+      <w:lvlText w:val="-"/>
+      <w:lvlJc w:val="left"/>
+      <w:pPr>
+        <w:ind w:left="3600" w:hanging="360"/>
+      </w:pPr>
+      <w:rPr>
+        <w:u w:val="none"/>
+      </w:rPr>
+    </w:lvl>
+    <w:lvl w:ilvl="4">
+      <w:start w:val="1"/>
+      <w:numFmt w:val="bullet"/>
+      <w:lvlText w:val="-"/>
+      <w:lvlJc w:val="left"/>
+      <w:pPr>
+        <w:ind w:left="4320" w:hanging="360"/>
+      </w:pPr>
+      <w:rPr>
+        <w:u w:val="none"/>
+      </w:rPr>
+    </w:lvl>
+    <w:lvl w:ilvl="5">
+      <w:start w:val="1"/>
+      <w:numFmt w:val="bullet"/>
+      <w:lvlText w:val="-"/>
+      <w:lvlJc w:val="left"/>
+      <w:pPr>
+        <w:ind w:left="5040" w:hanging="360"/>
+      </w:pPr>
+      <w:rPr>
+        <w:u w:val="none"/>
+      </w:rPr>
+    </w:lvl>
+    <w:lvl w:ilvl="6">
+      <w:start w:val="1"/>
+      <w:numFmt w:val="bullet"/>
+      <w:lvlText w:val="-"/>
+      <w:lvlJc w:val="left"/>
+      <w:pPr>
+        <w:ind w:left="5760" w:hanging="360"/>
+      </w:pPr>
+      <w:rPr>
+        <w:u w:val="none"/>
+      </w:rPr>
+    </w:lvl>
+    <w:lvl w:ilvl="7">
+      <w:start w:val="1"/>
+      <w:numFmt w:val="bullet"/>
+      <w:lvlText w:val="-"/>
+      <w:lvlJc w:val="left"/>
+      <w:pPr>
+        <w:ind w:left="6480" w:hanging="360"/>
+      </w:pPr>
+      <w:rPr>
+        <w:u w:val="none"/>
+      </w:rPr>
+    </w:lvl>
+    <w:lvl w:ilvl="8">
+      <w:start w:val="1"/>
+      <w:numFmt w:val="bullet"/>
+      <w:lvlText w:val="-"/>
+      <w:lvlJc w:val="left"/>
+      <w:pPr>
+        <w:ind w:left="7200" w:hanging="360"/>
+      </w:pPr>
+      <w:rPr>
+        <w:u w:val="none"/>
+      </w:rPr>
+    </w:lvl>
+  </w:abstractNum>
   <w:num w:numId="1">
     <w:abstractNumId w:val="1"/>
+  </w:num>
+  <w:num w:numId="2">
+    <w:abstractNumId w:val="2"/>
   </w:num>
 </w:numbering>
 </file>

</xml_diff>